<commit_message>
Added steps how to install the application locally
Added steps how to install the application locally
</commit_message>
<xml_diff>
--- a/Assignment1-SB.docx
+++ b/Assignment1-SB.docx
@@ -21,7 +21,15 @@
     </w:p>
     <w:p>
       <w:r>
-        <w:t xml:space="preserve">Public Repository was created for deployment to pythonanywhere. </w:t>
+        <w:t xml:space="preserve">Public Repository was created for deployment to </w:t>
+      </w:r>
+      <w:proofErr w:type="spellStart"/>
+      <w:r>
+        <w:t>pythonanywhere</w:t>
+      </w:r>
+      <w:proofErr w:type="spellEnd"/>
+      <w:r>
+        <w:t xml:space="preserve">. </w:t>
       </w:r>
     </w:p>
     <w:p>
@@ -41,6 +49,11 @@
       </w:r>
     </w:p>
     <w:p>
+      <w:pPr>
+        <w:rPr>
+          <w:rStyle w:val="Hyperlink"/>
+        </w:rPr>
+      </w:pPr>
       <w:hyperlink r:id="rId6" w:history="1">
         <w:r>
           <w:rPr>
@@ -53,7 +66,285 @@
     <w:p/>
     <w:p>
       <w:r>
-        <w:t xml:space="preserve">SuperUser: </w:t>
+        <w:t>Documentation to install application to run locally, steps to be followed</w:t>
+      </w:r>
+    </w:p>
+    <w:p>
+      <w:pPr>
+        <w:pStyle w:val="ListParagraph"/>
+        <w:numPr>
+          <w:ilvl w:val="0"/>
+          <w:numId w:val="2"/>
+        </w:numPr>
+      </w:pPr>
+      <w:r>
+        <w:t>Install Python from Python.org</w:t>
+      </w:r>
+    </w:p>
+    <w:p>
+      <w:pPr>
+        <w:pStyle w:val="ListParagraph"/>
+        <w:numPr>
+          <w:ilvl w:val="0"/>
+          <w:numId w:val="2"/>
+        </w:numPr>
+      </w:pPr>
+      <w:r>
+        <w:t>Download and Install PyCharm</w:t>
+      </w:r>
+    </w:p>
+    <w:p>
+      <w:pPr>
+        <w:pStyle w:val="ListParagraph"/>
+        <w:numPr>
+          <w:ilvl w:val="0"/>
+          <w:numId w:val="2"/>
+        </w:numPr>
+      </w:pPr>
+      <w:r>
+        <w:t>Create a new project and activate virtual environment</w:t>
+      </w:r>
+    </w:p>
+    <w:p>
+      <w:pPr>
+        <w:pStyle w:val="ListParagraph"/>
+        <w:numPr>
+          <w:ilvl w:val="0"/>
+          <w:numId w:val="2"/>
+        </w:numPr>
+      </w:pPr>
+      <w:r>
+        <w:t xml:space="preserve"> </w:t>
+      </w:r>
+      <w:r>
+        <w:t>Go to PyCharm Terminal and Clone GitHub</w:t>
+      </w:r>
+    </w:p>
+    <w:p>
+      <w:pPr>
+        <w:pStyle w:val="ListParagraph"/>
+        <w:numPr>
+          <w:ilvl w:val="0"/>
+          <w:numId w:val="2"/>
+        </w:numPr>
+      </w:pPr>
+      <w:r>
+        <w:t xml:space="preserve">Git Clone: </w:t>
+      </w:r>
+      <w:hyperlink r:id="rId7" w:history="1">
+        <w:r>
+          <w:rPr>
+            <w:rStyle w:val="Hyperlink"/>
+          </w:rPr>
+          <w:t>https://github.com/sboddupalliuno/ISQA8210-Assignment1.git</w:t>
+        </w:r>
+      </w:hyperlink>
+    </w:p>
+    <w:p>
+      <w:pPr>
+        <w:pStyle w:val="ListParagraph"/>
+        <w:numPr>
+          <w:ilvl w:val="0"/>
+          <w:numId w:val="2"/>
+        </w:numPr>
+      </w:pPr>
+      <w:r>
+        <w:t xml:space="preserve">Then type in terminal ‘cd clientms2’, ‘cd </w:t>
+      </w:r>
+      <w:proofErr w:type="spellStart"/>
+      <w:r>
+        <w:t>clientms</w:t>
+      </w:r>
+      <w:proofErr w:type="spellEnd"/>
+      <w:r>
+        <w:t>’</w:t>
+      </w:r>
+    </w:p>
+    <w:p>
+      <w:pPr>
+        <w:pStyle w:val="ListParagraph"/>
+        <w:numPr>
+          <w:ilvl w:val="0"/>
+          <w:numId w:val="2"/>
+        </w:numPr>
+      </w:pPr>
+      <w:r>
+        <w:t xml:space="preserve">Run the following commands in the terminal </w:t>
+      </w:r>
+    </w:p>
+    <w:p>
+      <w:pPr>
+        <w:pStyle w:val="ListParagraph"/>
+        <w:numPr>
+          <w:ilvl w:val="1"/>
+          <w:numId w:val="2"/>
+        </w:numPr>
+      </w:pPr>
+      <w:r>
+        <w:t>Run ‘</w:t>
+      </w:r>
+      <w:r>
+        <w:t xml:space="preserve">pip install </w:t>
+      </w:r>
+      <w:proofErr w:type="spellStart"/>
+      <w:r>
+        <w:t>django</w:t>
+      </w:r>
+      <w:proofErr w:type="spellEnd"/>
+      <w:r>
+        <w:t>’</w:t>
+      </w:r>
+    </w:p>
+    <w:p>
+      <w:pPr>
+        <w:pStyle w:val="ListParagraph"/>
+        <w:numPr>
+          <w:ilvl w:val="1"/>
+          <w:numId w:val="2"/>
+        </w:numPr>
+      </w:pPr>
+      <w:r>
+        <w:t>Run ‘</w:t>
+      </w:r>
+      <w:r>
+        <w:t xml:space="preserve">pip install </w:t>
+      </w:r>
+      <w:proofErr w:type="spellStart"/>
+      <w:r>
+        <w:t>django</w:t>
+      </w:r>
+      <w:proofErr w:type="spellEnd"/>
+      <w:r>
+        <w:t>-crispy-forms</w:t>
+      </w:r>
+      <w:r>
+        <w:t>’</w:t>
+      </w:r>
+    </w:p>
+    <w:p>
+      <w:pPr>
+        <w:pStyle w:val="ListParagraph"/>
+        <w:numPr>
+          <w:ilvl w:val="1"/>
+          <w:numId w:val="2"/>
+        </w:numPr>
+      </w:pPr>
+      <w:r>
+        <w:t>Run ‘</w:t>
+      </w:r>
+      <w:r>
+        <w:t xml:space="preserve">python manage.py </w:t>
+      </w:r>
+      <w:proofErr w:type="spellStart"/>
+      <w:r>
+        <w:t>makemigrations</w:t>
+      </w:r>
+      <w:proofErr w:type="spellEnd"/>
+      <w:r>
+        <w:t>’</w:t>
+      </w:r>
+    </w:p>
+    <w:p>
+      <w:pPr>
+        <w:pStyle w:val="ListParagraph"/>
+        <w:numPr>
+          <w:ilvl w:val="1"/>
+          <w:numId w:val="2"/>
+        </w:numPr>
+      </w:pPr>
+      <w:r>
+        <w:t>Run ‘</w:t>
+      </w:r>
+      <w:r>
+        <w:t>python manage.py migrate</w:t>
+      </w:r>
+      <w:r>
+        <w:t>’</w:t>
+      </w:r>
+    </w:p>
+    <w:p>
+      <w:pPr>
+        <w:pStyle w:val="ListParagraph"/>
+        <w:numPr>
+          <w:ilvl w:val="0"/>
+          <w:numId w:val="2"/>
+        </w:numPr>
+      </w:pPr>
+      <w:r>
+        <w:t>Execute ‘python manage.py create superuser’</w:t>
+      </w:r>
+    </w:p>
+    <w:p>
+      <w:pPr>
+        <w:pStyle w:val="ListParagraph"/>
+        <w:numPr>
+          <w:ilvl w:val="0"/>
+          <w:numId w:val="2"/>
+        </w:numPr>
+      </w:pPr>
+      <w:r>
+        <w:t xml:space="preserve">Execute ‘python manage.py </w:t>
+      </w:r>
+      <w:proofErr w:type="spellStart"/>
+      <w:r>
+        <w:t>runserver</w:t>
+      </w:r>
+      <w:proofErr w:type="spellEnd"/>
+      <w:r>
+        <w:t>’</w:t>
+      </w:r>
+    </w:p>
+    <w:p>
+      <w:r>
+        <w:rPr>
+          <w:noProof/>
+        </w:rPr>
+        <w:drawing>
+          <wp:inline distT="0" distB="0" distL="0" distR="0" wp14:anchorId="51F77BFE" wp14:editId="2FBA0BB2">
+            <wp:extent cx="4030980" cy="2444428"/>
+            <wp:effectExtent l="0" t="0" r="7620" b="0"/>
+            <wp:docPr id="2" name="Picture 2"/>
+            <wp:cNvGraphicFramePr>
+              <a:graphicFrameLocks xmlns:a="http://schemas.openxmlformats.org/drawingml/2006/main" noChangeAspect="1"/>
+            </wp:cNvGraphicFramePr>
+            <a:graphic xmlns:a="http://schemas.openxmlformats.org/drawingml/2006/main">
+              <a:graphicData uri="http://schemas.openxmlformats.org/drawingml/2006/picture">
+                <pic:pic xmlns:pic="http://schemas.openxmlformats.org/drawingml/2006/picture">
+                  <pic:nvPicPr>
+                    <pic:cNvPr id="1" name=""/>
+                    <pic:cNvPicPr/>
+                  </pic:nvPicPr>
+                  <pic:blipFill>
+                    <a:blip r:embed="rId8"/>
+                    <a:stretch>
+                      <a:fillRect/>
+                    </a:stretch>
+                  </pic:blipFill>
+                  <pic:spPr>
+                    <a:xfrm>
+                      <a:off x="0" y="0"/>
+                      <a:ext cx="4046315" cy="2453727"/>
+                    </a:xfrm>
+                    <a:prstGeom prst="rect">
+                      <a:avLst/>
+                    </a:prstGeom>
+                  </pic:spPr>
+                </pic:pic>
+              </a:graphicData>
+            </a:graphic>
+          </wp:inline>
+        </w:drawing>
+      </w:r>
+    </w:p>
+    <w:p/>
+    <w:p>
+      <w:proofErr w:type="spellStart"/>
+      <w:r>
+        <w:t>SuperUser</w:t>
+      </w:r>
+      <w:proofErr w:type="spellEnd"/>
+      <w:r>
+        <w:t xml:space="preserve">: </w:t>
       </w:r>
       <w:r>
         <w:t>i</w:t>
@@ -123,7 +414,7 @@
                     <pic:cNvPicPr/>
                   </pic:nvPicPr>
                   <pic:blipFill>
-                    <a:blip r:embed="rId7"/>
+                    <a:blip r:embed="rId9"/>
                     <a:stretch>
                       <a:fillRect/>
                     </a:stretch>
@@ -155,7 +446,6 @@
         <w:rPr>
           <w:noProof/>
         </w:rPr>
-        <w:lastRenderedPageBreak/>
         <w:drawing>
           <wp:inline distT="0" distB="0" distL="0" distR="0" wp14:anchorId="0D153712" wp14:editId="01EE53AF">
             <wp:extent cx="5943600" cy="2462530"/>
@@ -172,7 +462,7 @@
                     <pic:cNvPicPr/>
                   </pic:nvPicPr>
                   <pic:blipFill>
-                    <a:blip r:embed="rId8"/>
+                    <a:blip r:embed="rId10"/>
                     <a:stretch>
                       <a:fillRect/>
                     </a:stretch>
@@ -220,7 +510,7 @@
                     <pic:cNvPicPr/>
                   </pic:nvPicPr>
                   <pic:blipFill>
-                    <a:blip r:embed="rId9"/>
+                    <a:blip r:embed="rId11"/>
                     <a:stretch>
                       <a:fillRect/>
                     </a:stretch>
@@ -269,7 +559,7 @@
                     <pic:cNvPicPr/>
                   </pic:nvPicPr>
                   <pic:blipFill>
-                    <a:blip r:embed="rId10"/>
+                    <a:blip r:embed="rId12"/>
                     <a:stretch>
                       <a:fillRect/>
                     </a:stretch>
@@ -317,7 +607,7 @@
                     <pic:cNvPicPr/>
                   </pic:nvPicPr>
                   <pic:blipFill>
-                    <a:blip r:embed="rId11"/>
+                    <a:blip r:embed="rId13"/>
                     <a:stretch>
                       <a:fillRect/>
                     </a:stretch>
@@ -365,7 +655,7 @@
                     <pic:cNvPicPr/>
                   </pic:nvPicPr>
                   <pic:blipFill>
-                    <a:blip r:embed="rId12"/>
+                    <a:blip r:embed="rId14"/>
                     <a:stretch>
                       <a:fillRect/>
                     </a:stretch>
@@ -413,7 +703,7 @@
                     <pic:cNvPicPr/>
                   </pic:nvPicPr>
                   <pic:blipFill>
-                    <a:blip r:embed="rId13"/>
+                    <a:blip r:embed="rId15"/>
                     <a:stretch>
                       <a:fillRect/>
                     </a:stretch>
@@ -461,7 +751,7 @@
                     <pic:cNvPicPr/>
                   </pic:nvPicPr>
                   <pic:blipFill>
-                    <a:blip r:embed="rId14"/>
+                    <a:blip r:embed="rId16"/>
                     <a:stretch>
                       <a:fillRect/>
                     </a:stretch>
@@ -509,7 +799,7 @@
                     <pic:cNvPicPr/>
                   </pic:nvPicPr>
                   <pic:blipFill>
-                    <a:blip r:embed="rId15"/>
+                    <a:blip r:embed="rId17"/>
                     <a:stretch>
                       <a:fillRect/>
                     </a:stretch>
@@ -557,7 +847,7 @@
                     <pic:cNvPicPr/>
                   </pic:nvPicPr>
                   <pic:blipFill>
-                    <a:blip r:embed="rId16"/>
+                    <a:blip r:embed="rId18"/>
                     <a:stretch>
                       <a:fillRect/>
                     </a:stretch>
@@ -606,7 +896,7 @@
                     <pic:cNvPicPr/>
                   </pic:nvPicPr>
                   <pic:blipFill>
-                    <a:blip r:embed="rId17"/>
+                    <a:blip r:embed="rId19"/>
                     <a:stretch>
                       <a:fillRect/>
                     </a:stretch>
@@ -655,7 +945,7 @@
                     <pic:cNvPicPr/>
                   </pic:nvPicPr>
                   <pic:blipFill>
-                    <a:blip r:embed="rId18"/>
+                    <a:blip r:embed="rId20"/>
                     <a:stretch>
                       <a:fillRect/>
                     </a:stretch>
@@ -703,7 +993,7 @@
                     <pic:cNvPicPr/>
                   </pic:nvPicPr>
                   <pic:blipFill>
-                    <a:blip r:embed="rId19"/>
+                    <a:blip r:embed="rId21"/>
                     <a:stretch>
                       <a:fillRect/>
                     </a:stretch>
@@ -745,7 +1035,7 @@
                     <pic:cNvPicPr/>
                   </pic:nvPicPr>
                   <pic:blipFill>
-                    <a:blip r:embed="rId20"/>
+                    <a:blip r:embed="rId22"/>
                     <a:stretch>
                       <a:fillRect/>
                     </a:stretch>
@@ -789,7 +1079,7 @@
                     <pic:cNvPicPr/>
                   </pic:nvPicPr>
                   <pic:blipFill>
-                    <a:blip r:embed="rId21"/>
+                    <a:blip r:embed="rId23"/>
                     <a:stretch>
                       <a:fillRect/>
                     </a:stretch>
@@ -838,7 +1128,7 @@
                     <pic:cNvPicPr/>
                   </pic:nvPicPr>
                   <pic:blipFill>
-                    <a:blip r:embed="rId22"/>
+                    <a:blip r:embed="rId24"/>
                     <a:stretch>
                       <a:fillRect/>
                     </a:stretch>
@@ -950,7 +1240,7 @@
                     <pic:cNvPicPr/>
                   </pic:nvPicPr>
                   <pic:blipFill>
-                    <a:blip r:embed="rId23"/>
+                    <a:blip r:embed="rId25"/>
                     <a:stretch>
                       <a:fillRect/>
                     </a:stretch>
@@ -998,7 +1288,7 @@
                     <pic:cNvPicPr/>
                   </pic:nvPicPr>
                   <pic:blipFill>
-                    <a:blip r:embed="rId24"/>
+                    <a:blip r:embed="rId26"/>
                     <a:stretch>
                       <a:fillRect/>
                     </a:stretch>
@@ -1021,7 +1311,15 @@
     </w:p>
     <w:p>
       <w:r>
-        <w:t>The application allows the user to enter the email address to reset the password. The application sends an email to the email address which contains a url which redirects the user to reset password screen.</w:t>
+        <w:t xml:space="preserve">The application allows the user to enter the email address to reset the password. The application sends an email to the email address which contains a </w:t>
+      </w:r>
+      <w:proofErr w:type="spellStart"/>
+      <w:r>
+        <w:t>url</w:t>
+      </w:r>
+      <w:proofErr w:type="spellEnd"/>
+      <w:r>
+        <w:t xml:space="preserve"> which redirects the user to reset password screen.</w:t>
       </w:r>
     </w:p>
     <w:p/>
@@ -1046,7 +1344,7 @@
                     <pic:cNvPicPr/>
                   </pic:nvPicPr>
                   <pic:blipFill>
-                    <a:blip r:embed="rId25"/>
+                    <a:blip r:embed="rId27"/>
                     <a:stretch>
                       <a:fillRect/>
                     </a:stretch>
@@ -1095,7 +1393,7 @@
                     <pic:cNvPicPr/>
                   </pic:nvPicPr>
                   <pic:blipFill>
-                    <a:blip r:embed="rId26"/>
+                    <a:blip r:embed="rId28"/>
                     <a:stretch>
                       <a:fillRect/>
                     </a:stretch>
@@ -1118,7 +1416,15 @@
     </w:p>
     <w:p>
       <w:r>
-        <w:t>This is the email for resetting the password and the user needs to click on that url.</w:t>
+        <w:t xml:space="preserve">This is the email for resetting the password and the user needs to click on that </w:t>
+      </w:r>
+      <w:proofErr w:type="spellStart"/>
+      <w:r>
+        <w:t>url</w:t>
+      </w:r>
+      <w:proofErr w:type="spellEnd"/>
+      <w:r>
+        <w:t>.</w:t>
       </w:r>
     </w:p>
     <w:p/>
@@ -1144,7 +1450,7 @@
                     <pic:cNvPicPr/>
                   </pic:nvPicPr>
                   <pic:blipFill>
-                    <a:blip r:embed="rId27"/>
+                    <a:blip r:embed="rId29"/>
                     <a:stretch>
                       <a:fillRect/>
                     </a:stretch>
@@ -1193,7 +1499,7 @@
                     <pic:cNvPicPr/>
                   </pic:nvPicPr>
                   <pic:blipFill>
-                    <a:blip r:embed="rId28"/>
+                    <a:blip r:embed="rId30"/>
                     <a:stretch>
                       <a:fillRect/>
                     </a:stretch>
@@ -1258,7 +1564,7 @@
                     <pic:cNvPicPr/>
                   </pic:nvPicPr>
                   <pic:blipFill>
-                    <a:blip r:embed="rId29"/>
+                    <a:blip r:embed="rId31"/>
                     <a:stretch>
                       <a:fillRect/>
                     </a:stretch>
@@ -1306,7 +1612,7 @@
                     <pic:cNvPicPr/>
                   </pic:nvPicPr>
                   <pic:blipFill>
-                    <a:blip r:embed="rId30"/>
+                    <a:blip r:embed="rId32"/>
                     <a:stretch>
                       <a:fillRect/>
                     </a:stretch>
@@ -1379,7 +1685,7 @@
                     <pic:cNvPicPr/>
                   </pic:nvPicPr>
                   <pic:blipFill>
-                    <a:blip r:embed="rId31"/>
+                    <a:blip r:embed="rId33"/>
                     <a:stretch>
                       <a:fillRect/>
                     </a:stretch>
@@ -1427,7 +1733,7 @@
                     <pic:cNvPicPr/>
                   </pic:nvPicPr>
                   <pic:blipFill>
-                    <a:blip r:embed="rId32"/>
+                    <a:blip r:embed="rId34"/>
                     <a:stretch>
                       <a:fillRect/>
                     </a:stretch>
@@ -1475,7 +1781,7 @@
                     <pic:cNvPicPr/>
                   </pic:nvPicPr>
                   <pic:blipFill>
-                    <a:blip r:embed="rId33"/>
+                    <a:blip r:embed="rId35"/>
                     <a:stretch>
                       <a:fillRect/>
                     </a:stretch>
@@ -1524,7 +1830,7 @@
                     <pic:cNvPicPr/>
                   </pic:nvPicPr>
                   <pic:blipFill>
-                    <a:blip r:embed="rId34"/>
+                    <a:blip r:embed="rId36"/>
                     <a:stretch>
                       <a:fillRect/>
                     </a:stretch>
@@ -1572,7 +1878,7 @@
                     <pic:cNvPicPr/>
                   </pic:nvPicPr>
                   <pic:blipFill>
-                    <a:blip r:embed="rId35"/>
+                    <a:blip r:embed="rId37"/>
                     <a:stretch>
                       <a:fillRect/>
                     </a:stretch>
@@ -1620,7 +1926,7 @@
                     <pic:cNvPicPr/>
                   </pic:nvPicPr>
                   <pic:blipFill>
-                    <a:blip r:embed="rId36"/>
+                    <a:blip r:embed="rId38"/>
                     <a:stretch>
                       <a:fillRect/>
                     </a:stretch>
@@ -1668,7 +1974,7 @@
                     <pic:cNvPicPr/>
                   </pic:nvPicPr>
                   <pic:blipFill>
-                    <a:blip r:embed="rId37"/>
+                    <a:blip r:embed="rId39"/>
                     <a:stretch>
                       <a:fillRect/>
                     </a:stretch>
@@ -1711,7 +2017,7 @@
                     <pic:cNvPicPr/>
                   </pic:nvPicPr>
                   <pic:blipFill>
-                    <a:blip r:embed="rId38"/>
+                    <a:blip r:embed="rId40"/>
                     <a:stretch>
                       <a:fillRect/>
                     </a:stretch>
@@ -1734,8 +2040,13 @@
     </w:p>
     <w:p>
       <w:r>
-        <w:t>On admin panel, admin can view Vehiclesown</w:t>
-      </w:r>
+        <w:t xml:space="preserve">On admin panel, admin can view </w:t>
+      </w:r>
+      <w:proofErr w:type="spellStart"/>
+      <w:r>
+        <w:t>Vehiclesown</w:t>
+      </w:r>
+      <w:proofErr w:type="spellEnd"/>
     </w:p>
     <w:p/>
     <w:p>
@@ -1760,7 +2071,7 @@
                     <pic:cNvPicPr/>
                   </pic:nvPicPr>
                   <pic:blipFill>
-                    <a:blip r:embed="rId39"/>
+                    <a:blip r:embed="rId41"/>
                     <a:stretch>
                       <a:fillRect/>
                     </a:stretch>
@@ -1808,7 +2119,7 @@
                     <pic:cNvPicPr/>
                   </pic:nvPicPr>
                   <pic:blipFill>
-                    <a:blip r:embed="rId40"/>
+                    <a:blip r:embed="rId42"/>
                     <a:stretch>
                       <a:fillRect/>
                     </a:stretch>
@@ -1852,7 +2163,7 @@
                     <pic:cNvPicPr/>
                   </pic:nvPicPr>
                   <pic:blipFill>
-                    <a:blip r:embed="rId41"/>
+                    <a:blip r:embed="rId43"/>
                     <a:stretch>
                       <a:fillRect/>
                     </a:stretch>
@@ -1900,7 +2211,7 @@
                     <pic:cNvPicPr/>
                   </pic:nvPicPr>
                   <pic:blipFill>
-                    <a:blip r:embed="rId42"/>
+                    <a:blip r:embed="rId44"/>
                     <a:stretch>
                       <a:fillRect/>
                     </a:stretch>
@@ -1943,7 +2254,7 @@
                     <pic:cNvPicPr/>
                   </pic:nvPicPr>
                   <pic:blipFill>
-                    <a:blip r:embed="rId43"/>
+                    <a:blip r:embed="rId45"/>
                     <a:stretch>
                       <a:fillRect/>
                     </a:stretch>
@@ -2066,8 +2377,124 @@
       </w:pPr>
     </w:lvl>
   </w:abstractNum>
+  <w:abstractNum w:abstractNumId="1" w15:restartNumberingAfterBreak="0">
+    <w:nsid w:val="780A75B5"/>
+    <w:multiLevelType w:val="hybridMultilevel"/>
+    <w:tmpl w:val="D3CE2838"/>
+    <w:lvl w:ilvl="0" w:tplc="04090003">
+      <w:start w:val="1"/>
+      <w:numFmt w:val="bullet"/>
+      <w:lvlText w:val="o"/>
+      <w:lvlJc w:val="left"/>
+      <w:pPr>
+        <w:ind w:left="720" w:hanging="360"/>
+      </w:pPr>
+      <w:rPr>
+        <w:rFonts w:ascii="Courier New" w:hAnsi="Courier New" w:cs="Courier New" w:hint="default"/>
+      </w:rPr>
+    </w:lvl>
+    <w:lvl w:ilvl="1" w:tplc="04090003">
+      <w:start w:val="1"/>
+      <w:numFmt w:val="bullet"/>
+      <w:lvlText w:val="o"/>
+      <w:lvlJc w:val="left"/>
+      <w:pPr>
+        <w:ind w:left="1440" w:hanging="360"/>
+      </w:pPr>
+      <w:rPr>
+        <w:rFonts w:ascii="Courier New" w:hAnsi="Courier New" w:cs="Courier New" w:hint="default"/>
+      </w:rPr>
+    </w:lvl>
+    <w:lvl w:ilvl="2" w:tplc="04090005" w:tentative="1">
+      <w:start w:val="1"/>
+      <w:numFmt w:val="bullet"/>
+      <w:lvlText w:val=""/>
+      <w:lvlJc w:val="left"/>
+      <w:pPr>
+        <w:ind w:left="2160" w:hanging="360"/>
+      </w:pPr>
+      <w:rPr>
+        <w:rFonts w:ascii="Wingdings" w:hAnsi="Wingdings" w:hint="default"/>
+      </w:rPr>
+    </w:lvl>
+    <w:lvl w:ilvl="3" w:tplc="04090001" w:tentative="1">
+      <w:start w:val="1"/>
+      <w:numFmt w:val="bullet"/>
+      <w:lvlText w:val=""/>
+      <w:lvlJc w:val="left"/>
+      <w:pPr>
+        <w:ind w:left="2880" w:hanging="360"/>
+      </w:pPr>
+      <w:rPr>
+        <w:rFonts w:ascii="Symbol" w:hAnsi="Symbol" w:hint="default"/>
+      </w:rPr>
+    </w:lvl>
+    <w:lvl w:ilvl="4" w:tplc="04090003" w:tentative="1">
+      <w:start w:val="1"/>
+      <w:numFmt w:val="bullet"/>
+      <w:lvlText w:val="o"/>
+      <w:lvlJc w:val="left"/>
+      <w:pPr>
+        <w:ind w:left="3600" w:hanging="360"/>
+      </w:pPr>
+      <w:rPr>
+        <w:rFonts w:ascii="Courier New" w:hAnsi="Courier New" w:cs="Courier New" w:hint="default"/>
+      </w:rPr>
+    </w:lvl>
+    <w:lvl w:ilvl="5" w:tplc="04090005" w:tentative="1">
+      <w:start w:val="1"/>
+      <w:numFmt w:val="bullet"/>
+      <w:lvlText w:val=""/>
+      <w:lvlJc w:val="left"/>
+      <w:pPr>
+        <w:ind w:left="4320" w:hanging="360"/>
+      </w:pPr>
+      <w:rPr>
+        <w:rFonts w:ascii="Wingdings" w:hAnsi="Wingdings" w:hint="default"/>
+      </w:rPr>
+    </w:lvl>
+    <w:lvl w:ilvl="6" w:tplc="04090001" w:tentative="1">
+      <w:start w:val="1"/>
+      <w:numFmt w:val="bullet"/>
+      <w:lvlText w:val=""/>
+      <w:lvlJc w:val="left"/>
+      <w:pPr>
+        <w:ind w:left="5040" w:hanging="360"/>
+      </w:pPr>
+      <w:rPr>
+        <w:rFonts w:ascii="Symbol" w:hAnsi="Symbol" w:hint="default"/>
+      </w:rPr>
+    </w:lvl>
+    <w:lvl w:ilvl="7" w:tplc="04090003" w:tentative="1">
+      <w:start w:val="1"/>
+      <w:numFmt w:val="bullet"/>
+      <w:lvlText w:val="o"/>
+      <w:lvlJc w:val="left"/>
+      <w:pPr>
+        <w:ind w:left="5760" w:hanging="360"/>
+      </w:pPr>
+      <w:rPr>
+        <w:rFonts w:ascii="Courier New" w:hAnsi="Courier New" w:cs="Courier New" w:hint="default"/>
+      </w:rPr>
+    </w:lvl>
+    <w:lvl w:ilvl="8" w:tplc="04090005" w:tentative="1">
+      <w:start w:val="1"/>
+      <w:numFmt w:val="bullet"/>
+      <w:lvlText w:val=""/>
+      <w:lvlJc w:val="left"/>
+      <w:pPr>
+        <w:ind w:left="6480" w:hanging="360"/>
+      </w:pPr>
+      <w:rPr>
+        <w:rFonts w:ascii="Wingdings" w:hAnsi="Wingdings" w:hint="default"/>
+      </w:rPr>
+    </w:lvl>
+  </w:abstractNum>
   <w:num w:numId="1">
     <w:abstractNumId w:val="0"/>
+  </w:num>
+  <w:num w:numId="2">
+    <w:abstractNumId w:val="1"/>
   </w:num>
 </w:numbering>
 </file>

</xml_diff>